<commit_message>
Made changes to file
</commit_message>
<xml_diff>
--- a/meetrapporten/working/Meetrapport template.docx
+++ b/meetrapporten/working/Meetrapport template.docx
@@ -134,6 +134,9 @@
       <w:r>
         <w:t>Het converteren van een RGBImage naar een IntensityImage. Dit willen we zo goed en snel mogelijk bereiken</w:t>
       </w:r>
+      <w:r>
+        <w:t xml:space="preserve"> </w:t>
+      </w:r>
     </w:p>
     <w:p>
       <w:pPr>
@@ -161,7 +164,12 @@
         <w:t>Voor ons expirment</w:t>
       </w:r>
       <w:r>
-        <w:t xml:space="preserve"> hebben we verschillende stukken code geschreven voor het converteren van een RGBImage naar een IntensityImage. Deze hebben we door een timer in te schakelen kunnen meten op snelheid.</w:t>
+        <w:t xml:space="preserve"> hebben we verschillende st</w:t>
+      </w:r>
+      <w:bookmarkStart w:id="0" w:name="_GoBack"/>
+      <w:bookmarkEnd w:id="0"/>
+      <w:r>
+        <w:t>ukken code geschreven voor het converteren van een RGBImage naar een IntensityImage. Deze hebben we door een timer in te schakelen kunnen meten op snelheid.</w:t>
       </w:r>
     </w:p>
     <w:p>
@@ -369,8 +377,6 @@
       <w:r>
         <w:t>Dit is de methode die al was geschreven.</w:t>
       </w:r>
-      <w:bookmarkStart w:id="0" w:name="_GoBack"/>
-      <w:bookmarkEnd w:id="0"/>
     </w:p>
     <w:p>
       <w:pPr>

</xml_diff>